<commit_message>
Recuperando archivo de word, donde planteo el problema inicial
</commit_message>
<xml_diff>
--- a/DFPR_U4_EA_LUDESANTIAGOGUERRERO.docx
+++ b/DFPR_U4_EA_LUDESANTIAGOGUERRERO.docx
@@ -2,6 +2,8 @@
 <file path=word/document.xml><?xml version="1.0" encoding="utf-8"?>
 <w:document xmlns:wpc="http://schemas.microsoft.com/office/word/2010/wordprocessingCanvas" xmlns:mc="http://schemas.openxmlformats.org/markup-compatibility/2006" xmlns:o="urn:schemas-microsoft-com:office:office" xmlns:r="http://schemas.openxmlformats.org/officeDocument/2006/relationships" xmlns:m="http://schemas.openxmlformats.org/officeDocument/2006/math" xmlns:v="urn:schemas-microsoft-com:vml" xmlns:wp14="http://schemas.microsoft.com/office/word/2010/wordprocessingDrawing" xmlns:wp="http://schemas.openxmlformats.org/drawingml/2006/wordprocessingDrawing" xmlns:w10="urn:schemas-microsoft-com:office:word" xmlns:w="http://schemas.openxmlformats.org/wordprocessingml/2006/main" xmlns:w14="http://schemas.microsoft.com/office/word/2010/wordml" xmlns:w15="http://schemas.microsoft.com/office/word/2012/wordml" xmlns:wpg="http://schemas.microsoft.com/office/word/2010/wordprocessingGroup" xmlns:wpi="http://schemas.microsoft.com/office/word/2010/wordprocessingInk" xmlns:wne="http://schemas.microsoft.com/office/word/2006/wordml" xmlns:wps="http://schemas.microsoft.com/office/word/2010/wordprocessingShape" mc:Ignorable="w14 w15 wp14">
   <w:body>
+    <w:bookmarkStart w:id="0" w:name="_GoBack" w:displacedByCustomXml="next"/>
+    <w:bookmarkEnd w:id="0" w:displacedByCustomXml="next"/>
     <w:sdt>
       <w:sdtPr>
         <w:id w:val="-1301690433"/>
@@ -10,6 +12,7 @@
           <w:docPartUnique/>
         </w:docPartObj>
       </w:sdtPr>
+      <w:sdtEndPr/>
       <w:sdtContent>
         <w:p/>
         <w:tbl>
@@ -71,6 +74,7 @@
                   <w:dataBinding w:prefixMappings="xmlns:ns0='http://schemas.openxmlformats.org/package/2006/metadata/core-properties' xmlns:ns1='http://purl.org/dc/elements/1.1/'" w:xpath="/ns0:coreProperties[1]/ns1:title[1]" w:storeItemID="{6C3C8BC8-F283-45AE-878A-BAB7291924A1}"/>
                   <w:text/>
                 </w:sdtPr>
+                <w:sdtEndPr/>
                 <w:sdtContent>
                   <w:p>
                     <w:pPr>
@@ -113,6 +117,7 @@
                 <w:dataBinding w:prefixMappings="xmlns:ns0='http://schemas.openxmlformats.org/package/2006/metadata/core-properties' xmlns:ns1='http://purl.org/dc/elements/1.1/'" w:xpath="/ns0:coreProperties[1]/ns1:subject[1]" w:storeItemID="{6C3C8BC8-F283-45AE-878A-BAB7291924A1}"/>
                 <w:text/>
               </w:sdtPr>
+              <w:sdtEndPr/>
               <w:sdtContent>
                 <w:tc>
                   <w:tcPr>
@@ -181,6 +186,7 @@
                   <w:dataBinding w:prefixMappings="xmlns:ns0='http://schemas.openxmlformats.org/package/2006/metadata/core-properties' xmlns:ns1='http://purl.org/dc/elements/1.1/'" w:xpath="/ns0:coreProperties[1]/ns1:creator[1]" w:storeItemID="{6C3C8BC8-F283-45AE-878A-BAB7291924A1}"/>
                   <w:text/>
                 </w:sdtPr>
+                <w:sdtEndPr/>
                 <w:sdtContent>
                   <w:p>
                     <w:pPr>
@@ -191,22 +197,9 @@
                         <w:szCs w:val="28"/>
                       </w:rPr>
                     </w:pPr>
-                    <w:sdt>
-                      <w:sdtPr>
-                        <w:alias w:val="Autor"/>
-                        <w:tag w:val="Autor"/>
-                        <w:id w:val="-1591529528"/>
-                        <w:placeholder>
-                          <w:docPart w:val="E8A1D813C33A4A1190F49F13004647BC"/>
-                        </w:placeholder>
-                        <w:text/>
-                      </w:sdtPr>
-                      <w:sdtContent>
-                        <w:r>
-                          <w:t>Luis Ángel De Santiago Guerrero</w:t>
-                        </w:r>
-                      </w:sdtContent>
-                    </w:sdt>
+                    <w:r>
+                      <w:t>Luis Ángel De Santiago Guerrero</w:t>
+                    </w:r>
                   </w:p>
                 </w:sdtContent>
               </w:sdt>
@@ -231,6 +224,7 @@
                     <w:calendar w:val="gregorian"/>
                   </w:date>
                 </w:sdtPr>
+                <w:sdtEndPr/>
                 <w:sdtContent>
                   <w:p>
                     <w:pPr>
@@ -246,6 +240,7 @@
                         <w:color w:val="5B9BD5" w:themeColor="accent1"/>
                         <w:sz w:val="28"/>
                         <w:szCs w:val="28"/>
+                        <w:lang w:val="es-ES"/>
                       </w:rPr>
                       <w:t>lunes, 7 de marzo de 2016</w:t>
                     </w:r>
@@ -352,8 +347,6 @@
       <w:r>
         <w:t xml:space="preserve"> ingresados y se tratará de dividirlos entre el divisor, si la división del numerador entre el divisor, y la división del denominador entre el divisor es igual a cero, entonces, se divide, pero si no es así, se le aumenta un 1 al divisor hasta encontrar un número que sea divisible entre el numerador y el denominador. Si el divisor llegara a ser mayor o igual al numerador y al denominador, o si el numerador, y el denominador llegaran a ser menores o iguales a cero, entonces el ciclo termina y se muestra el resultado final que es, la expresión máxima de la fracción.</w:t>
       </w:r>
-      <w:bookmarkStart w:id="0" w:name="_GoBack"/>
-      <w:bookmarkEnd w:id="0"/>
     </w:p>
     <w:sectPr>
       <w:pgSz w:w="12240" w:h="15840"/>
@@ -1156,35 +1149,6 @@
         </w:p>
       </w:docPartBody>
     </w:docPart>
-    <w:docPart>
-      <w:docPartPr>
-        <w:name w:val="E8A1D813C33A4A1190F49F13004647BC"/>
-        <w:category>
-          <w:name w:val="General"/>
-          <w:gallery w:val="placeholder"/>
-        </w:category>
-        <w:types>
-          <w:type w:val="bbPlcHdr"/>
-        </w:types>
-        <w:behaviors>
-          <w:behavior w:val="content"/>
-        </w:behaviors>
-        <w:guid w:val="{9EC07499-B952-4135-83A6-33322B81182E}"/>
-      </w:docPartPr>
-      <w:docPartBody>
-        <w:p>
-          <w:pPr>
-            <w:pStyle w:val="E8A1D813C33A4A1190F49F13004647BC"/>
-          </w:pPr>
-          <w:r>
-            <w:rPr>
-              <w:rStyle w:val="Textodelmarcadordeposicin"/>
-            </w:rPr>
-            <w:t>Haga clic aquí para escribir texto.</w:t>
-          </w:r>
-        </w:p>
-      </w:docPartBody>
-    </w:docPart>
   </w:docParts>
 </w:glossaryDocument>
 </file>
@@ -1252,8 +1216,10 @@
   </w:compat>
   <w:rsids>
     <w:rsidRoot w:val="00864264"/>
+    <w:rsid w:val="00856934"/>
     <w:rsid w:val="00864264"/>
     <w:rsid w:val="008F57AE"/>
+    <w:rsid w:val="00DA3D55"/>
   </w:rsids>
   <m:mathPr>
     <m:mathFont m:val="Cambria Math"/>

</xml_diff>